<commit_message>
Added some code, added some screenshots, ICA06 done!
</commit_message>
<xml_diff>
--- a/ICAs/ICA06/ScreenShots/Bus Frequency.docx
+++ b/ICAs/ICA06/ScreenShots/Bus Frequency.docx
@@ -1,6 +1,6 @@
 
 <file path=word/document.xml><?xml version="1.0" encoding="utf-8"?>
-<w:document xmlns:wpc="http://schemas.microsoft.com/office/word/2010/wordprocessingCanvas" xmlns:mc="http://schemas.openxmlformats.org/markup-compatibility/2006" xmlns:o="urn:schemas-microsoft-com:office:office" xmlns:r="http://schemas.openxmlformats.org/officeDocument/2006/relationships" xmlns:m="http://schemas.openxmlformats.org/officeDocument/2006/math" xmlns:v="urn:schemas-microsoft-com:vml" xmlns:wp14="http://schemas.microsoft.com/office/word/2010/wordprocessingDrawing" xmlns:wp="http://schemas.openxmlformats.org/drawingml/2006/wordprocessingDrawing" xmlns:w10="urn:schemas-microsoft-com:office:word" xmlns:w="http://schemas.openxmlformats.org/wordprocessingml/2006/main" xmlns:w14="http://schemas.microsoft.com/office/word/2010/wordml" xmlns:w15="http://schemas.microsoft.com/office/word/2012/wordml" xmlns:wpg="http://schemas.microsoft.com/office/word/2010/wordprocessingGroup" xmlns:wpi="http://schemas.microsoft.com/office/word/2010/wordprocessingInk" xmlns:wne="http://schemas.microsoft.com/office/word/2006/wordml" xmlns:wps="http://schemas.microsoft.com/office/word/2010/wordprocessingShape" xmlns:w16se="http://schemas.microsoft.com/office/word/2015/wordml/symex" xmlns:w16cid="http://schemas.microsoft.com/office/word/2016/wordml/cid" xmlns:w16="http://schemas.microsoft.com/office/word/2018/wordml" xmlns:w16cex="http://schemas.microsoft.com/office/word/2018/wordml/cex" xmlns:w16sdtdh="http://schemas.microsoft.com/office/word/2020/wordml/sdtdatahash" mc:Ignorable="w14 w15 wp14 w16se w16cid w16 w16cex w16sdtdh">
+<w:document xmlns:wpc="http://schemas.microsoft.com/office/word/2010/wordprocessingCanvas" xmlns:cx="http://schemas.microsoft.com/office/drawing/2014/chartex" xmlns:cx1="http://schemas.microsoft.com/office/drawing/2015/9/8/chartex" xmlns:cx2="http://schemas.microsoft.com/office/drawing/2015/10/21/chartex" xmlns:cx3="http://schemas.microsoft.com/office/drawing/2016/5/9/chartex" xmlns:cx4="http://schemas.microsoft.com/office/drawing/2016/5/10/chartex" xmlns:cx5="http://schemas.microsoft.com/office/drawing/2016/5/11/chartex" xmlns:cx6="http://schemas.microsoft.com/office/drawing/2016/5/12/chartex" xmlns:cx7="http://schemas.microsoft.com/office/drawing/2016/5/13/chartex" xmlns:cx8="http://schemas.microsoft.com/office/drawing/2016/5/14/chartex" xmlns:mc="http://schemas.openxmlformats.org/markup-compatibility/2006" xmlns:aink="http://schemas.microsoft.com/office/drawing/2016/ink" xmlns:am3d="http://schemas.microsoft.com/office/drawing/2017/model3d" xmlns:o="urn:schemas-microsoft-com:office:office" xmlns:oel="http://schemas.microsoft.com/office/2019/extlst" xmlns:r="http://schemas.openxmlformats.org/officeDocument/2006/relationships" xmlns:m="http://schemas.openxmlformats.org/officeDocument/2006/math" xmlns:v="urn:schemas-microsoft-com:vml" xmlns:wp14="http://schemas.microsoft.com/office/word/2010/wordprocessingDrawing" xmlns:wp="http://schemas.openxmlformats.org/drawingml/2006/wordprocessingDrawing" xmlns:w10="urn:schemas-microsoft-com:office:word" xmlns:w="http://schemas.openxmlformats.org/wordprocessingml/2006/main" xmlns:w14="http://schemas.microsoft.com/office/word/2010/wordml" xmlns:w15="http://schemas.microsoft.com/office/word/2012/wordml" xmlns:w16cex="http://schemas.microsoft.com/office/word/2018/wordml/cex" xmlns:w16cid="http://schemas.microsoft.com/office/word/2016/wordml/cid" xmlns:w16="http://schemas.microsoft.com/office/word/2018/wordml" xmlns:w16sdtdh="http://schemas.microsoft.com/office/word/2020/wordml/sdtdatahash" xmlns:w16se="http://schemas.microsoft.com/office/word/2015/wordml/symex" xmlns:wpg="http://schemas.microsoft.com/office/word/2010/wordprocessingGroup" xmlns:wpi="http://schemas.microsoft.com/office/word/2010/wordprocessingInk" xmlns:wne="http://schemas.microsoft.com/office/word/2006/wordml" xmlns:wps="http://schemas.microsoft.com/office/word/2010/wordprocessingShape" mc:Ignorable="w14 w15 w16se w16cid w16 w16cex w16sdtdh wp14">
   <w:body>
     <w:tbl>
       <w:tblPr>
@@ -22,25 +22,15 @@
         <w:tc>
           <w:tcPr>
             <w:tcW w:w="2340" w:type="dxa"/>
-            <w:tcMar/>
-          </w:tcPr>
-          <w:p>
-            <w:pPr>
-              <w:pStyle w:val="Normal"/>
-            </w:pPr>
-          </w:p>
-        </w:tc>
-        <w:tc>
-          <w:tcPr>
-            <w:tcW w:w="2340" w:type="dxa"/>
-            <w:tcMar/>
-          </w:tcPr>
-          <w:p>
-            <w:pPr>
-              <w:pStyle w:val="Normal"/>
-            </w:pPr>
-            <w:r>
-              <w:rPr/>
+          </w:tcPr>
+          <w:p/>
+        </w:tc>
+        <w:tc>
+          <w:tcPr>
+            <w:tcW w:w="2340" w:type="dxa"/>
+          </w:tcPr>
+          <w:p>
+            <w:r>
               <w:t>Bus Frequency</w:t>
             </w:r>
           </w:p>
@@ -48,14 +38,9 @@
         <w:tc>
           <w:tcPr>
             <w:tcW w:w="2340" w:type="dxa"/>
-            <w:tcMar/>
-          </w:tcPr>
-          <w:p>
-            <w:pPr>
-              <w:pStyle w:val="Normal"/>
-            </w:pPr>
-            <w:r>
-              <w:rPr/>
+          </w:tcPr>
+          <w:p>
+            <w:r>
               <w:t>Blocking Delay Time</w:t>
             </w:r>
           </w:p>
@@ -63,16 +48,13 @@
         <w:tc>
           <w:tcPr>
             <w:tcW w:w="2340" w:type="dxa"/>
-            <w:tcMar/>
-          </w:tcPr>
-          <w:p>
-            <w:pPr>
-              <w:pStyle w:val="Normal"/>
-            </w:pPr>
-            <w:r>
-              <w:rPr/>
+          </w:tcPr>
+          <w:p>
+            <w:proofErr w:type="spellStart"/>
+            <w:r>
               <w:t>Freqency</w:t>
             </w:r>
+            <w:proofErr w:type="spellEnd"/>
           </w:p>
         </w:tc>
       </w:tr>
@@ -83,14 +65,9 @@
         <w:tc>
           <w:tcPr>
             <w:tcW w:w="2340" w:type="dxa"/>
-            <w:tcMar/>
-          </w:tcPr>
-          <w:p>
-            <w:pPr>
-              <w:pStyle w:val="Normal"/>
-            </w:pPr>
-            <w:r>
-              <w:rPr/>
+          </w:tcPr>
+          <w:p>
+            <w:r>
               <w:t>Baseline</w:t>
             </w:r>
           </w:p>
@@ -98,22 +75,15 @@
         <w:tc>
           <w:tcPr>
             <w:tcW w:w="2340" w:type="dxa"/>
-            <w:tcMar/>
-          </w:tcPr>
-          <w:p>
-            <w:pPr>
-              <w:pStyle w:val="Normal"/>
-            </w:pPr>
-            <w:r>
-              <w:rPr/>
+          </w:tcPr>
+          <w:p>
+            <w:r>
               <w:t>8</w:t>
             </w:r>
             <w:r>
-              <w:rPr/>
               <w:t xml:space="preserve"> </w:t>
             </w:r>
             <w:r>
-              <w:rPr/>
               <w:t>MHz</w:t>
             </w:r>
           </w:p>
@@ -121,45 +91,33 @@
         <w:tc>
           <w:tcPr>
             <w:tcW w:w="2340" w:type="dxa"/>
-            <w:tcMar/>
-          </w:tcPr>
-          <w:p>
-            <w:pPr>
-              <w:pStyle w:val="Normal"/>
-            </w:pPr>
-            <w:r>
-              <w:rPr/>
+          </w:tcPr>
+          <w:p>
+            <w:r>
               <w:t>100</w:t>
             </w:r>
             <w:r>
-              <w:rPr/>
               <w:t xml:space="preserve"> </w:t>
             </w:r>
-            <w:r>
-              <w:rPr/>
+            <w:proofErr w:type="spellStart"/>
+            <w:r>
               <w:t>ms</w:t>
             </w:r>
-          </w:p>
-        </w:tc>
-        <w:tc>
-          <w:tcPr>
-            <w:tcW w:w="2340" w:type="dxa"/>
-            <w:tcMar/>
-          </w:tcPr>
-          <w:p>
-            <w:pPr>
-              <w:pStyle w:val="Normal"/>
-            </w:pPr>
-            <w:r>
-              <w:rPr/>
+            <w:proofErr w:type="spellEnd"/>
+          </w:p>
+        </w:tc>
+        <w:tc>
+          <w:tcPr>
+            <w:tcW w:w="2340" w:type="dxa"/>
+          </w:tcPr>
+          <w:p>
+            <w:r>
               <w:t>5</w:t>
             </w:r>
             <w:r>
-              <w:rPr/>
               <w:t xml:space="preserve"> </w:t>
             </w:r>
             <w:r>
-              <w:rPr/>
               <w:t>Hz</w:t>
             </w:r>
           </w:p>
@@ -172,14 +130,9 @@
         <w:tc>
           <w:tcPr>
             <w:tcW w:w="2340" w:type="dxa"/>
-            <w:tcMar/>
-          </w:tcPr>
-          <w:p>
-            <w:pPr>
-              <w:pStyle w:val="Normal"/>
-            </w:pPr>
-            <w:r>
-              <w:rPr/>
+          </w:tcPr>
+          <w:p>
+            <w:r>
               <w:t>Expected</w:t>
             </w:r>
           </w:p>
@@ -187,22 +140,15 @@
         <w:tc>
           <w:tcPr>
             <w:tcW w:w="2340" w:type="dxa"/>
-            <w:tcMar/>
-          </w:tcPr>
-          <w:p>
-            <w:pPr>
-              <w:pStyle w:val="Normal"/>
-            </w:pPr>
-            <w:r>
-              <w:rPr/>
+          </w:tcPr>
+          <w:p>
+            <w:r>
               <w:t>20</w:t>
             </w:r>
             <w:r>
-              <w:rPr/>
               <w:t xml:space="preserve"> </w:t>
             </w:r>
             <w:r>
-              <w:rPr/>
               <w:t>MHz</w:t>
             </w:r>
           </w:p>
@@ -210,49 +156,36 @@
         <w:tc>
           <w:tcPr>
             <w:tcW w:w="2340" w:type="dxa"/>
-            <w:tcMar/>
-          </w:tcPr>
-          <w:p>
-            <w:pPr>
-              <w:pStyle w:val="Normal"/>
-            </w:pPr>
-            <w:r>
-              <w:rPr/>
+          </w:tcPr>
+          <w:p>
+            <w:r>
               <w:t>4</w:t>
             </w:r>
             <w:r>
-              <w:rPr/>
               <w:t>0</w:t>
             </w:r>
             <w:r>
-              <w:rPr/>
               <w:t xml:space="preserve"> </w:t>
             </w:r>
-            <w:r>
-              <w:rPr/>
+            <w:proofErr w:type="spellStart"/>
+            <w:r>
               <w:t>ms</w:t>
             </w:r>
-          </w:p>
-        </w:tc>
-        <w:tc>
-          <w:tcPr>
-            <w:tcW w:w="2340" w:type="dxa"/>
-            <w:tcMar/>
-          </w:tcPr>
-          <w:p>
-            <w:pPr>
-              <w:pStyle w:val="Normal"/>
-            </w:pPr>
-            <w:r>
-              <w:rPr/>
-              <w:t>25</w:t>
-            </w:r>
-            <w:r>
-              <w:rPr/>
+            <w:proofErr w:type="spellEnd"/>
+          </w:p>
+        </w:tc>
+        <w:tc>
+          <w:tcPr>
+            <w:tcW w:w="2340" w:type="dxa"/>
+          </w:tcPr>
+          <w:p>
+            <w:r>
+              <w:t>12.5</w:t>
+            </w:r>
+            <w:r>
               <w:t xml:space="preserve"> </w:t>
             </w:r>
             <w:r>
-              <w:rPr/>
               <w:t>Hz</w:t>
             </w:r>
           </w:p>
@@ -265,14 +198,9 @@
         <w:tc>
           <w:tcPr>
             <w:tcW w:w="2340" w:type="dxa"/>
-            <w:tcMar/>
-          </w:tcPr>
-          <w:p>
-            <w:pPr>
-              <w:pStyle w:val="Normal"/>
-            </w:pPr>
-            <w:r>
-              <w:rPr/>
+          </w:tcPr>
+          <w:p>
+            <w:r>
               <w:t>Measured With AD2</w:t>
             </w:r>
           </w:p>
@@ -280,14 +208,9 @@
         <w:tc>
           <w:tcPr>
             <w:tcW w:w="2340" w:type="dxa"/>
-            <w:tcMar/>
-          </w:tcPr>
-          <w:p>
-            <w:pPr>
-              <w:pStyle w:val="Normal"/>
-            </w:pPr>
-            <w:r>
-              <w:rPr/>
+          </w:tcPr>
+          <w:p>
+            <w:r>
               <w:t>20 MHz</w:t>
             </w:r>
           </w:p>
@@ -295,41 +218,33 @@
         <w:tc>
           <w:tcPr>
             <w:tcW w:w="2340" w:type="dxa"/>
-            <w:tcMar/>
-          </w:tcPr>
-          <w:p>
-            <w:pPr>
-              <w:pStyle w:val="Normal"/>
-            </w:pPr>
-            <w:r>
-              <w:rPr/>
-              <w:t>40 ms</w:t>
-            </w:r>
-          </w:p>
-        </w:tc>
-        <w:tc>
-          <w:tcPr>
-            <w:tcW w:w="2340" w:type="dxa"/>
-            <w:tcMar/>
-          </w:tcPr>
-          <w:p>
-            <w:pPr>
-              <w:pStyle w:val="Normal"/>
-            </w:pPr>
-            <w:r>
-              <w:rPr/>
-              <w:t>25</w:t>
-            </w:r>
-            <w:r>
-              <w:rPr/>
+          </w:tcPr>
+          <w:p>
+            <w:r>
+              <w:t xml:space="preserve">40 </w:t>
+            </w:r>
+            <w:proofErr w:type="spellStart"/>
+            <w:r>
+              <w:t>ms</w:t>
+            </w:r>
+            <w:proofErr w:type="spellEnd"/>
+          </w:p>
+        </w:tc>
+        <w:tc>
+          <w:tcPr>
+            <w:tcW w:w="2340" w:type="dxa"/>
+          </w:tcPr>
+          <w:p>
+            <w:r>
+              <w:t>12.5</w:t>
+            </w:r>
+            <w:r>
               <w:t xml:space="preserve"> </w:t>
             </w:r>
             <w:r>
-              <w:rPr/>
               <w:t>H</w:t>
             </w:r>
             <w:r>
-              <w:rPr/>
               <w:t>z</w:t>
             </w:r>
           </w:p>
@@ -342,14 +257,9 @@
         <w:tc>
           <w:tcPr>
             <w:tcW w:w="2340" w:type="dxa"/>
-            <w:tcMar/>
-          </w:tcPr>
-          <w:p>
-            <w:pPr>
-              <w:pStyle w:val="Normal"/>
-            </w:pPr>
-            <w:r>
-              <w:rPr/>
+          </w:tcPr>
+          <w:p>
+            <w:r>
               <w:t>Expected</w:t>
             </w:r>
           </w:p>
@@ -357,49 +267,41 @@
         <w:tc>
           <w:tcPr>
             <w:tcW w:w="2340" w:type="dxa"/>
-            <w:tcMar/>
-          </w:tcPr>
-          <w:p>
-            <w:pPr>
-              <w:pStyle w:val="Normal"/>
-            </w:pPr>
-            <w:r>
-              <w:rPr/>
-              <w:t xml:space="preserve">24 </w:t>
-            </w:r>
-            <w:r>
-              <w:rPr/>
-              <w:t>MHz</w:t>
-            </w:r>
-          </w:p>
-        </w:tc>
-        <w:tc>
-          <w:tcPr>
-            <w:tcW w:w="2340" w:type="dxa"/>
-            <w:tcMar/>
-          </w:tcPr>
-          <w:p>
-            <w:pPr>
-              <w:pStyle w:val="Normal"/>
-            </w:pPr>
-            <w:r>
-              <w:rPr/>
-              <w:t>33.3ms</w:t>
-            </w:r>
-          </w:p>
-        </w:tc>
-        <w:tc>
-          <w:tcPr>
-            <w:tcW w:w="2340" w:type="dxa"/>
-            <w:tcMar/>
-          </w:tcPr>
-          <w:p>
-            <w:pPr>
-              <w:pStyle w:val="Normal"/>
-            </w:pPr>
-            <w:r>
-              <w:rPr/>
-              <w:t>30 Hz</w:t>
+          </w:tcPr>
+          <w:p>
+            <w:r>
+              <w:t>24 MHz</w:t>
+            </w:r>
+          </w:p>
+        </w:tc>
+        <w:tc>
+          <w:tcPr>
+            <w:tcW w:w="2340" w:type="dxa"/>
+          </w:tcPr>
+          <w:p>
+            <w:r>
+              <w:t>33.3</w:t>
+            </w:r>
+            <w:r>
+              <w:t xml:space="preserve"> </w:t>
+            </w:r>
+            <w:proofErr w:type="spellStart"/>
+            <w:r>
+              <w:t>ms</w:t>
+            </w:r>
+            <w:proofErr w:type="spellEnd"/>
+          </w:p>
+        </w:tc>
+        <w:tc>
+          <w:tcPr>
+            <w:tcW w:w="2340" w:type="dxa"/>
+          </w:tcPr>
+          <w:p>
+            <w:r>
+              <w:t>15</w:t>
+            </w:r>
+            <w:r>
+              <w:t xml:space="preserve"> Hz</w:t>
             </w:r>
           </w:p>
         </w:tc>
@@ -411,85 +313,71 @@
         <w:tc>
           <w:tcPr>
             <w:tcW w:w="2340" w:type="dxa"/>
-            <w:tcMar/>
+          </w:tcPr>
+          <w:p>
+            <w:r>
+              <w:t>Measured With AD2</w:t>
+            </w:r>
+          </w:p>
+        </w:tc>
+        <w:tc>
+          <w:tcPr>
+            <w:tcW w:w="2340" w:type="dxa"/>
+          </w:tcPr>
+          <w:p>
+            <w:r>
+              <w:t>24 MHz</w:t>
+            </w:r>
+          </w:p>
+        </w:tc>
+        <w:tc>
+          <w:tcPr>
+            <w:tcW w:w="2340" w:type="dxa"/>
           </w:tcPr>
           <w:p>
             <w:pPr>
-              <w:pStyle w:val="Normal"/>
+              <w:spacing w:line="259" w:lineRule="auto"/>
             </w:pPr>
             <w:r>
-              <w:rPr/>
-              <w:t>Measured With AD2</w:t>
-            </w:r>
-          </w:p>
-        </w:tc>
-        <w:tc>
-          <w:tcPr>
-            <w:tcW w:w="2340" w:type="dxa"/>
-            <w:tcMar/>
-          </w:tcPr>
-          <w:p>
-            <w:pPr>
-              <w:pStyle w:val="Normal"/>
-            </w:pPr>
-            <w:r>
-              <w:rPr/>
-              <w:t>24 MHz</w:t>
-            </w:r>
-          </w:p>
-        </w:tc>
-        <w:tc>
-          <w:tcPr>
-            <w:tcW w:w="2340" w:type="dxa"/>
-            <w:tcMar/>
-          </w:tcPr>
-          <w:p>
-            <w:pPr>
-              <w:pStyle w:val="Normal"/>
-              <w:suppressLineNumbers w:val="0"/>
-              <w:bidi w:val="0"/>
-              <w:spacing w:before="0" w:beforeAutospacing="off" w:after="0" w:afterAutospacing="off" w:line="259" w:lineRule="auto"/>
-              <w:ind w:left="0" w:right="0"/>
-              <w:jc w:val="left"/>
-            </w:pPr>
-            <w:r>
-              <w:rPr/>
-              <w:t>35.7ms</w:t>
-            </w:r>
-          </w:p>
-        </w:tc>
-        <w:tc>
-          <w:tcPr>
-            <w:tcW w:w="2340" w:type="dxa"/>
-            <w:tcMar/>
-          </w:tcPr>
-          <w:p>
-            <w:pPr>
-              <w:pStyle w:val="Normal"/>
-            </w:pPr>
-            <w:r>
-              <w:rPr/>
-              <w:t>28</w:t>
-            </w:r>
-            <w:r>
-              <w:rPr/>
+              <w:t>3</w:t>
+            </w:r>
+            <w:r>
+              <w:t>3.3</w:t>
+            </w:r>
+            <w:r>
               <w:t xml:space="preserve"> </w:t>
             </w:r>
-            <w:r>
-              <w:rPr/>
+            <w:proofErr w:type="spellStart"/>
+            <w:r>
+              <w:t>ms</w:t>
+            </w:r>
+            <w:proofErr w:type="spellEnd"/>
+          </w:p>
+        </w:tc>
+        <w:tc>
+          <w:tcPr>
+            <w:tcW w:w="2340" w:type="dxa"/>
+          </w:tcPr>
+          <w:p>
+            <w:r>
+              <w:t>1</w:t>
+            </w:r>
+            <w:r>
+              <w:t>5</w:t>
+            </w:r>
+            <w:r>
+              <w:t xml:space="preserve"> </w:t>
+            </w:r>
+            <w:r>
               <w:t>Hz</w:t>
             </w:r>
           </w:p>
         </w:tc>
       </w:tr>
     </w:tbl>
-    <w:p>
-      <w:pPr>
-        <w:pStyle w:val="Normal"/>
-      </w:pPr>
-    </w:p>
+    <w:p/>
     <w:sectPr>
-      <w:pgSz w:w="12240" w:h="15840" w:orient="portrait"/>
+      <w:pgSz w:w="12240" w:h="15840"/>
       <w:pgMar w:top="1440" w:right="1440" w:bottom="1440" w:left="1440" w:header="720" w:footer="720" w:gutter="0"/>
       <w:cols w:space="720"/>
       <w:docGrid w:linePitch="360"/>
@@ -499,11 +387,11 @@
 </file>
 
 <file path=word/styles.xml><?xml version="1.0" encoding="utf-8"?>
-<w:styles xmlns:wp14="http://schemas.microsoft.com/office/word/2010/wordprocessingDrawing" xmlns:mc="http://schemas.openxmlformats.org/markup-compatibility/2006" xmlns:r="http://schemas.openxmlformats.org/officeDocument/2006/relationships" xmlns:w="http://schemas.openxmlformats.org/wordprocessingml/2006/main" xmlns:w14="http://schemas.microsoft.com/office/word/2010/wordml" xmlns:w15="http://schemas.microsoft.com/office/word/2012/wordml" xmlns:w16se="http://schemas.microsoft.com/office/word/2015/wordml/symex" xmlns:w16cid="http://schemas.microsoft.com/office/word/2016/wordml/cid" xmlns:w16="http://schemas.microsoft.com/office/word/2018/wordml" xmlns:w16cex="http://schemas.microsoft.com/office/word/2018/wordml/cex" xmlns:w16sdtdh="http://schemas.microsoft.com/office/word/2020/wordml/sdtdatahash" mc:Ignorable="w14 w15 wp14 w16se w16cid w16 w16cex w16sdtdh">
+<w:styles xmlns:mc="http://schemas.openxmlformats.org/markup-compatibility/2006" xmlns:r="http://schemas.openxmlformats.org/officeDocument/2006/relationships" xmlns:w="http://schemas.openxmlformats.org/wordprocessingml/2006/main" xmlns:w14="http://schemas.microsoft.com/office/word/2010/wordml" xmlns:w15="http://schemas.microsoft.com/office/word/2012/wordml" xmlns:w16cex="http://schemas.microsoft.com/office/word/2018/wordml/cex" xmlns:w16cid="http://schemas.microsoft.com/office/word/2016/wordml/cid" xmlns:w16="http://schemas.microsoft.com/office/word/2018/wordml" xmlns:w16sdtdh="http://schemas.microsoft.com/office/word/2020/wordml/sdtdatahash" xmlns:w16se="http://schemas.microsoft.com/office/word/2015/wordml/symex" mc:Ignorable="w14 w15 w16se w16cid w16 w16cex w16sdtdh">
   <w:docDefaults>
     <w:rPrDefault>
       <w:rPr>
-        <w:rFonts w:asciiTheme="minorHAnsi" w:hAnsiTheme="minorHAnsi" w:eastAsiaTheme="minorHAnsi" w:cstheme="minorBidi"/>
+        <w:rFonts w:asciiTheme="minorHAnsi" w:eastAsiaTheme="minorHAnsi" w:hAnsiTheme="minorHAnsi" w:cstheme="minorBidi"/>
         <w:sz w:val="22"/>
         <w:szCs w:val="22"/>
         <w:lang w:val="en-US" w:eastAsia="en-US" w:bidi="ar-SA"/>
@@ -515,17 +403,17 @@
       </w:pPr>
     </w:pPrDefault>
   </w:docDefaults>
-  <w:latentStyles w:defLockedState="0" w:defUIPriority="99" w:defSemiHidden="0" w:defUnhideWhenUsed="0" w:defQFormat="0" w:count="371">
+  <w:latentStyles w:defLockedState="0" w:defUIPriority="99" w:defSemiHidden="0" w:defUnhideWhenUsed="0" w:defQFormat="0" w:count="376">
     <w:lsdException w:name="Normal" w:uiPriority="0" w:qFormat="1"/>
     <w:lsdException w:name="heading 1" w:uiPriority="9" w:qFormat="1"/>
-    <w:lsdException w:name="heading 2" w:uiPriority="9" w:semiHidden="1" w:unhideWhenUsed="1" w:qFormat="1"/>
-    <w:lsdException w:name="heading 3" w:uiPriority="9" w:semiHidden="1" w:unhideWhenUsed="1" w:qFormat="1"/>
-    <w:lsdException w:name="heading 4" w:uiPriority="9" w:semiHidden="1" w:unhideWhenUsed="1" w:qFormat="1"/>
-    <w:lsdException w:name="heading 5" w:uiPriority="9" w:semiHidden="1" w:unhideWhenUsed="1" w:qFormat="1"/>
-    <w:lsdException w:name="heading 6" w:uiPriority="9" w:semiHidden="1" w:unhideWhenUsed="1" w:qFormat="1"/>
-    <w:lsdException w:name="heading 7" w:uiPriority="9" w:semiHidden="1" w:unhideWhenUsed="1" w:qFormat="1"/>
-    <w:lsdException w:name="heading 8" w:uiPriority="9" w:semiHidden="1" w:unhideWhenUsed="1" w:qFormat="1"/>
-    <w:lsdException w:name="heading 9" w:uiPriority="9" w:semiHidden="1" w:unhideWhenUsed="1" w:qFormat="1"/>
+    <w:lsdException w:name="heading 2" w:semiHidden="1" w:uiPriority="9" w:unhideWhenUsed="1" w:qFormat="1"/>
+    <w:lsdException w:name="heading 3" w:semiHidden="1" w:uiPriority="9" w:unhideWhenUsed="1" w:qFormat="1"/>
+    <w:lsdException w:name="heading 4" w:semiHidden="1" w:uiPriority="9" w:unhideWhenUsed="1" w:qFormat="1"/>
+    <w:lsdException w:name="heading 5" w:semiHidden="1" w:uiPriority="9" w:unhideWhenUsed="1" w:qFormat="1"/>
+    <w:lsdException w:name="heading 6" w:semiHidden="1" w:uiPriority="9" w:unhideWhenUsed="1" w:qFormat="1"/>
+    <w:lsdException w:name="heading 7" w:semiHidden="1" w:uiPriority="9" w:unhideWhenUsed="1" w:qFormat="1"/>
+    <w:lsdException w:name="heading 8" w:semiHidden="1" w:uiPriority="9" w:unhideWhenUsed="1" w:qFormat="1"/>
+    <w:lsdException w:name="heading 9" w:semiHidden="1" w:uiPriority="9" w:unhideWhenUsed="1" w:qFormat="1"/>
     <w:lsdException w:name="index 1" w:semiHidden="1" w:unhideWhenUsed="1"/>
     <w:lsdException w:name="index 2" w:semiHidden="1" w:unhideWhenUsed="1"/>
     <w:lsdException w:name="index 3" w:semiHidden="1" w:unhideWhenUsed="1"/>
@@ -535,22 +423,22 @@
     <w:lsdException w:name="index 7" w:semiHidden="1" w:unhideWhenUsed="1"/>
     <w:lsdException w:name="index 8" w:semiHidden="1" w:unhideWhenUsed="1"/>
     <w:lsdException w:name="index 9" w:semiHidden="1" w:unhideWhenUsed="1"/>
-    <w:lsdException w:name="toc 1" w:uiPriority="39" w:semiHidden="1" w:unhideWhenUsed="1"/>
-    <w:lsdException w:name="toc 2" w:uiPriority="39" w:semiHidden="1" w:unhideWhenUsed="1"/>
-    <w:lsdException w:name="toc 3" w:uiPriority="39" w:semiHidden="1" w:unhideWhenUsed="1"/>
-    <w:lsdException w:name="toc 4" w:uiPriority="39" w:semiHidden="1" w:unhideWhenUsed="1"/>
-    <w:lsdException w:name="toc 5" w:uiPriority="39" w:semiHidden="1" w:unhideWhenUsed="1"/>
-    <w:lsdException w:name="toc 6" w:uiPriority="39" w:semiHidden="1" w:unhideWhenUsed="1"/>
-    <w:lsdException w:name="toc 7" w:uiPriority="39" w:semiHidden="1" w:unhideWhenUsed="1"/>
-    <w:lsdException w:name="toc 8" w:uiPriority="39" w:semiHidden="1" w:unhideWhenUsed="1"/>
-    <w:lsdException w:name="toc 9" w:uiPriority="39" w:semiHidden="1" w:unhideWhenUsed="1"/>
+    <w:lsdException w:name="toc 1" w:semiHidden="1" w:uiPriority="39" w:unhideWhenUsed="1"/>
+    <w:lsdException w:name="toc 2" w:semiHidden="1" w:uiPriority="39" w:unhideWhenUsed="1"/>
+    <w:lsdException w:name="toc 3" w:semiHidden="1" w:uiPriority="39" w:unhideWhenUsed="1"/>
+    <w:lsdException w:name="toc 4" w:semiHidden="1" w:uiPriority="39" w:unhideWhenUsed="1"/>
+    <w:lsdException w:name="toc 5" w:semiHidden="1" w:uiPriority="39" w:unhideWhenUsed="1"/>
+    <w:lsdException w:name="toc 6" w:semiHidden="1" w:uiPriority="39" w:unhideWhenUsed="1"/>
+    <w:lsdException w:name="toc 7" w:semiHidden="1" w:uiPriority="39" w:unhideWhenUsed="1"/>
+    <w:lsdException w:name="toc 8" w:semiHidden="1" w:uiPriority="39" w:unhideWhenUsed="1"/>
+    <w:lsdException w:name="toc 9" w:semiHidden="1" w:uiPriority="39" w:unhideWhenUsed="1"/>
     <w:lsdException w:name="Normal Indent" w:semiHidden="1" w:unhideWhenUsed="1"/>
     <w:lsdException w:name="footnote text" w:semiHidden="1" w:unhideWhenUsed="1"/>
     <w:lsdException w:name="annotation text" w:semiHidden="1" w:unhideWhenUsed="1"/>
     <w:lsdException w:name="header" w:semiHidden="1" w:unhideWhenUsed="1"/>
     <w:lsdException w:name="footer" w:semiHidden="1" w:unhideWhenUsed="1"/>
     <w:lsdException w:name="index heading" w:semiHidden="1" w:unhideWhenUsed="1"/>
-    <w:lsdException w:name="caption" w:uiPriority="35" w:semiHidden="1" w:unhideWhenUsed="1" w:qFormat="1"/>
+    <w:lsdException w:name="caption" w:semiHidden="1" w:uiPriority="35" w:unhideWhenUsed="1" w:qFormat="1"/>
     <w:lsdException w:name="table of figures" w:semiHidden="1" w:unhideWhenUsed="1"/>
     <w:lsdException w:name="envelope address" w:semiHidden="1" w:unhideWhenUsed="1"/>
     <w:lsdException w:name="envelope return" w:semiHidden="1" w:unhideWhenUsed="1"/>
@@ -581,7 +469,7 @@
     <w:lsdException w:name="Title" w:uiPriority="10" w:qFormat="1"/>
     <w:lsdException w:name="Closing" w:semiHidden="1" w:unhideWhenUsed="1"/>
     <w:lsdException w:name="Signature" w:semiHidden="1" w:unhideWhenUsed="1"/>
-    <w:lsdException w:name="Default Paragraph Font" w:uiPriority="1" w:semiHidden="1" w:unhideWhenUsed="1"/>
+    <w:lsdException w:name="Default Paragraph Font" w:semiHidden="1" w:uiPriority="1" w:unhideWhenUsed="1"/>
     <w:lsdException w:name="Body Text" w:semiHidden="1" w:unhideWhenUsed="1"/>
     <w:lsdException w:name="Body Text Indent" w:semiHidden="1" w:unhideWhenUsed="1"/>
     <w:lsdException w:name="List Continue" w:semiHidden="1" w:unhideWhenUsed="1"/>
@@ -781,8 +669,8 @@
     <w:lsdException w:name="Subtle Reference" w:uiPriority="31" w:qFormat="1"/>
     <w:lsdException w:name="Intense Reference" w:uiPriority="32" w:qFormat="1"/>
     <w:lsdException w:name="Book Title" w:uiPriority="33" w:qFormat="1"/>
-    <w:lsdException w:name="Bibliography" w:uiPriority="37" w:semiHidden="1" w:unhideWhenUsed="1"/>
-    <w:lsdException w:name="TOC Heading" w:uiPriority="39" w:semiHidden="1" w:unhideWhenUsed="1" w:qFormat="1"/>
+    <w:lsdException w:name="Bibliography" w:semiHidden="1" w:uiPriority="37" w:unhideWhenUsed="1"/>
+    <w:lsdException w:name="TOC Heading" w:semiHidden="1" w:uiPriority="39" w:unhideWhenUsed="1" w:qFormat="1"/>
     <w:lsdException w:name="Plain Table 1" w:uiPriority="41"/>
     <w:lsdException w:name="Plain Table 2" w:uiPriority="42"/>
     <w:lsdException w:name="Plain Table 3" w:uiPriority="43"/>
@@ -887,18 +775,23 @@
     <w:lsdException w:name="List Table 5 Dark Accent 6" w:uiPriority="50"/>
     <w:lsdException w:name="List Table 6 Colorful Accent 6" w:uiPriority="51"/>
     <w:lsdException w:name="List Table 7 Colorful Accent 6" w:uiPriority="52"/>
+    <w:lsdException w:name="Mention" w:semiHidden="1" w:unhideWhenUsed="1"/>
+    <w:lsdException w:name="Smart Hyperlink" w:semiHidden="1" w:unhideWhenUsed="1"/>
+    <w:lsdException w:name="Hashtag" w:semiHidden="1" w:unhideWhenUsed="1"/>
+    <w:lsdException w:name="Unresolved Mention" w:semiHidden="1" w:unhideWhenUsed="1"/>
+    <w:lsdException w:name="Smart Link" w:semiHidden="1" w:unhideWhenUsed="1"/>
   </w:latentStyles>
-  <w:style w:type="paragraph" w:styleId="Normal" w:default="1">
+  <w:style w:type="paragraph" w:default="1" w:styleId="Normal">
     <w:name w:val="Normal"/>
     <w:qFormat/>
   </w:style>
-  <w:style w:type="character" w:styleId="DefaultParagraphFont" w:default="1">
+  <w:style w:type="character" w:default="1" w:styleId="DefaultParagraphFont">
     <w:name w:val="Default Paragraph Font"/>
     <w:uiPriority w:val="1"/>
     <w:semiHidden/>
     <w:unhideWhenUsed/>
   </w:style>
-  <w:style w:type="table" w:styleId="TableNormal" w:default="1">
+  <w:style w:type="table" w:default="1" w:styleId="TableNormal">
     <w:name w:val="Normal Table"/>
     <w:uiPriority w:val="99"/>
     <w:semiHidden/>
@@ -913,36 +806,29 @@
       </w:tblCellMar>
     </w:tblPr>
   </w:style>
-  <w:style w:type="numbering" w:styleId="NoList" w:default="1">
+  <w:style w:type="numbering" w:default="1" w:styleId="NoList">
     <w:name w:val="No List"/>
     <w:uiPriority w:val="99"/>
     <w:semiHidden/>
     <w:unhideWhenUsed/>
   </w:style>
-  <w:style xmlns:w="http://schemas.openxmlformats.org/wordprocessingml/2006/main" w:type="table" w:styleId="TableGrid">
-    <w:name xmlns:w="http://schemas.openxmlformats.org/wordprocessingml/2006/main" w:val="Table Grid"/>
-    <w:basedOn xmlns:w="http://schemas.openxmlformats.org/wordprocessingml/2006/main" w:val="TableNormal"/>
-    <w:uiPriority xmlns:w="http://schemas.openxmlformats.org/wordprocessingml/2006/main" w:val="59"/>
-    <w:rsid xmlns:w="http://schemas.openxmlformats.org/wordprocessingml/2006/main" w:val="00FB4123"/>
-    <w:pPr xmlns:w="http://schemas.openxmlformats.org/wordprocessingml/2006/main">
+  <w:style w:type="table" w:styleId="TableGrid">
+    <w:name w:val="Table Grid"/>
+    <w:basedOn w:val="TableNormal"/>
+    <w:uiPriority w:val="59"/>
+    <w:rsid w:val="00FB4123"/>
+    <w:pPr>
       <w:spacing w:after="0" w:line="240" w:lineRule="auto"/>
     </w:pPr>
-    <w:tblPr xmlns:w="http://schemas.openxmlformats.org/wordprocessingml/2006/main">
-      <w:tblInd w:w="0" w:type="dxa"/>
+    <w:tblPr>
       <w:tblBorders>
-        <w:top w:val="single" w:color="000000" w:themeColor="text1" w:sz="4" w:space="0"/>
-        <w:left w:val="single" w:color="000000" w:themeColor="text1" w:sz="4" w:space="0"/>
-        <w:bottom w:val="single" w:color="000000" w:themeColor="text1" w:sz="4" w:space="0"/>
-        <w:right w:val="single" w:color="000000" w:themeColor="text1" w:sz="4" w:space="0"/>
-        <w:insideH w:val="single" w:color="000000" w:themeColor="text1" w:sz="4" w:space="0"/>
-        <w:insideV w:val="single" w:color="000000" w:themeColor="text1" w:sz="4" w:space="0"/>
+        <w:top w:val="single" w:sz="4" w:space="0" w:color="000000" w:themeColor="text1"/>
+        <w:left w:val="single" w:sz="4" w:space="0" w:color="000000" w:themeColor="text1"/>
+        <w:bottom w:val="single" w:sz="4" w:space="0" w:color="000000" w:themeColor="text1"/>
+        <w:right w:val="single" w:sz="4" w:space="0" w:color="000000" w:themeColor="text1"/>
+        <w:insideH w:val="single" w:sz="4" w:space="0" w:color="000000" w:themeColor="text1"/>
+        <w:insideV w:val="single" w:sz="4" w:space="0" w:color="000000" w:themeColor="text1"/>
       </w:tblBorders>
-      <w:tblCellMar>
-        <w:top w:w="0" w:type="dxa"/>
-        <w:left w:w="108" w:type="dxa"/>
-        <w:bottom w:w="0" w:type="dxa"/>
-        <w:right w:w="108" w:type="dxa"/>
-      </w:tblCellMar>
     </w:tblPr>
   </w:style>
 </w:styles>

</xml_diff>